<commit_message>
added smaller oversampled dataset
</commit_message>
<xml_diff>
--- a/rapport.docx
+++ b/rapport.docx
@@ -792,11 +792,152 @@
     </w:p>
     <w:p>
       <w:r>
-        <w:t xml:space="preserve">Ik besloot lokaal op mijn laptop te werken. In mijn laptop heb ik een NVIDIA GPU. Hierdoor heb ik geen tijdbeperkingen, die ik wel op Google </w:t>
-      </w:r>
-      <w:proofErr w:type="spellStart"/>
-      <w:r>
-        <w:t>Collab</w:t>
+        <w:t>Ik heb een GitHub-</w:t>
+      </w:r>
+      <w:proofErr w:type="spellStart"/>
+      <w:r>
+        <w:t>repository</w:t>
+      </w:r>
+      <w:proofErr w:type="spellEnd"/>
+      <w:r>
+        <w:t xml:space="preserve"> opgezet waarin ik mijn notebooks en data opsla. Mijn laptop beschikt over een GPU met 8 GB RAM, waarmee ik eenvoudige neurale netwerken kan trainen. Deze hardware is echter niet voldoende voor het trainen van grotere neurale netwerken, waarvoor een GPU met 16 GB RAM nodig is. </w:t>
+      </w:r>
+      <w:r>
+        <w:t>Hierdoor</w:t>
+      </w:r>
+      <w:r>
+        <w:t xml:space="preserve"> maakte ik gebruik van </w:t>
+      </w:r>
+      <w:proofErr w:type="spellStart"/>
+      <w:r>
+        <w:t>Kaggle</w:t>
+      </w:r>
+      <w:proofErr w:type="spellEnd"/>
+      <w:r>
+        <w:t xml:space="preserve">, waar ik 30 uur per </w:t>
+      </w:r>
+      <w:proofErr w:type="spellStart"/>
+      <w:r>
+        <w:t>weej</w:t>
+      </w:r>
+      <w:proofErr w:type="spellEnd"/>
+      <w:r>
+        <w:t xml:space="preserve"> toegang heb tot een GPU</w:t>
+      </w:r>
+      <w:r>
+        <w:t xml:space="preserve"> met 16 GB aan RAM</w:t>
+      </w:r>
+      <w:r>
+        <w:t xml:space="preserve">. Via </w:t>
+      </w:r>
+      <w:proofErr w:type="spellStart"/>
+      <w:r>
+        <w:t>Kaggle</w:t>
+      </w:r>
+      <w:proofErr w:type="spellEnd"/>
+      <w:r>
+        <w:t xml:space="preserve"> was het mogelijk om mijn GitHub-</w:t>
+      </w:r>
+      <w:proofErr w:type="spellStart"/>
+      <w:r>
+        <w:t>repository</w:t>
+      </w:r>
+      <w:proofErr w:type="spellEnd"/>
+      <w:r>
+        <w:t xml:space="preserve"> te koppelen, zodat ik notebooks kon pullen en pushen.</w:t>
+      </w:r>
+    </w:p>
+    <w:p>
+      <w:pPr>
+        <w:pStyle w:val="Kop2"/>
+      </w:pPr>
+      <w:r>
+        <w:t>Data cleaning</w:t>
+      </w:r>
+    </w:p>
+    <w:p>
+      <w:r>
+        <w:t xml:space="preserve">Ik voegde </w:t>
+      </w:r>
+      <w:r>
+        <w:t xml:space="preserve">de </w:t>
+      </w:r>
+      <w:r>
+        <w:t>schilderijen</w:t>
+      </w:r>
+      <w:r>
+        <w:t xml:space="preserve"> van de 3 andere schilders toe aan</w:t>
+      </w:r>
+      <w:r>
+        <w:t xml:space="preserve"> mijn zelf </w:t>
+      </w:r>
+      <w:proofErr w:type="spellStart"/>
+      <w:r>
+        <w:t>gescrapte</w:t>
+      </w:r>
+      <w:proofErr w:type="spellEnd"/>
+      <w:r>
+        <w:t xml:space="preserve"> schilderijen van </w:t>
+      </w:r>
+      <w:proofErr w:type="spellStart"/>
+      <w:r>
+        <w:t>rembrandt</w:t>
+      </w:r>
+      <w:proofErr w:type="spellEnd"/>
+      <w:r>
+        <w:t>.</w:t>
+      </w:r>
+      <w:r>
+        <w:t xml:space="preserve"> Ik onderzocht eerst als er corrupte afbeeldingen in de dataset zaten, maar dat was niet het geval.</w:t>
+      </w:r>
+      <w:r>
+        <w:br/>
+        <w:t xml:space="preserve">Vervolgens </w:t>
+      </w:r>
+      <w:r>
+        <w:t>keek ik als de formaten van de afbeeldingen wel allemaal RGB en JPG waren. Er waren een aantal JPG afbeeldingen die niet RGB waren en ook 2 PNG afbeeldingen. Ik zette deze om naar RGB en JPG.</w:t>
+      </w:r>
+      <w:r>
+        <w:t xml:space="preserve"> </w:t>
+      </w:r>
+    </w:p>
+    <w:p>
+      <w:r>
+        <w:t xml:space="preserve">Hierna nummerde ik de </w:t>
+      </w:r>
+      <w:r>
+        <w:t xml:space="preserve">schilderijen per schilder. </w:t>
+      </w:r>
+    </w:p>
+    <w:p>
+      <w:r>
+        <w:t>Ik bekeek ook de aantal schilderijen per schilder en zag dat</w:t>
+      </w:r>
+      <w:r>
+        <w:t xml:space="preserve"> de dataset niet </w:t>
+      </w:r>
+      <w:proofErr w:type="spellStart"/>
+      <w:r>
+        <w:t>belanced</w:t>
+      </w:r>
+      <w:proofErr w:type="spellEnd"/>
+      <w:r>
+        <w:t xml:space="preserve"> was. Zo zijn er vijf keer meer schilderijen van Picasso dan Mondriaan in de dataset. Hierdoor besloot ik </w:t>
+      </w:r>
+      <w:r>
+        <w:t xml:space="preserve">een </w:t>
+      </w:r>
+      <w:proofErr w:type="spellStart"/>
+      <w:r>
+        <w:t>imbalanced</w:t>
+      </w:r>
+      <w:proofErr w:type="spellEnd"/>
+      <w:r>
+        <w:t xml:space="preserve">, </w:t>
+      </w:r>
+      <w:proofErr w:type="spellStart"/>
+      <w:r>
+        <w:t>undersampled</w:t>
       </w:r>
       <w:proofErr w:type="spellEnd"/>
       <w:r>
@@ -804,32 +945,863 @@
       </w:r>
       <w:proofErr w:type="spellStart"/>
       <w:r>
-        <w:t>Kaggle</w:t>
-      </w:r>
-      <w:proofErr w:type="spellEnd"/>
-      <w:r>
-        <w:t xml:space="preserve"> zou hebben. Ik zette ook een </w:t>
-      </w:r>
-      <w:proofErr w:type="spellStart"/>
-      <w:r>
-        <w:t>github-repo</w:t>
-      </w:r>
-      <w:proofErr w:type="spellEnd"/>
-      <w:r>
-        <w:t xml:space="preserve"> op om mijn bestanden te bewaren. Dit laat mij ook toe om eenvoudig te verbinden met Google Collab en </w:t>
-      </w:r>
-      <w:proofErr w:type="spellStart"/>
-      <w:r>
-        <w:t>Kaggle</w:t>
-      </w:r>
-      <w:proofErr w:type="spellEnd"/>
-      <w:r>
-        <w:t xml:space="preserve"> wanneer dit nodig zou zijn.</w:t>
+        <w:t>oversampled</w:t>
+      </w:r>
+      <w:proofErr w:type="spellEnd"/>
+      <w:r>
+        <w:t xml:space="preserve"> dataset te creëren om later te onderzoeken welke samplingstrategie het best gebruikt wordt.</w:t>
       </w:r>
     </w:p>
-    <w:p/>
-    <w:p/>
-    <w:p/>
+    <w:p>
+      <w:pPr>
+        <w:pStyle w:val="Kop2"/>
+      </w:pPr>
+      <w:r>
+        <w:t>EDA</w:t>
+      </w:r>
+    </w:p>
+    <w:p>
+      <w:r>
+        <w:drawing>
+          <wp:inline distT="0" distB="0" distL="0" distR="0" wp14:anchorId="3764E263" wp14:editId="51B2CB6D">
+            <wp:extent cx="5760720" cy="2252980"/>
+            <wp:effectExtent l="0" t="0" r="0" b="0"/>
+            <wp:docPr id="1816115977" name="Afbeelding 1" descr="Afbeelding met tekst, schermopname, diagram, Perceel&#10;&#10;Automatisch gegenereerde beschrijving"/>
+            <wp:cNvGraphicFramePr>
+              <a:graphicFrameLocks xmlns:a="http://schemas.openxmlformats.org/drawingml/2006/main" noChangeAspect="1"/>
+            </wp:cNvGraphicFramePr>
+            <a:graphic xmlns:a="http://schemas.openxmlformats.org/drawingml/2006/main">
+              <a:graphicData uri="http://schemas.openxmlformats.org/drawingml/2006/picture">
+                <pic:pic xmlns:pic="http://schemas.openxmlformats.org/drawingml/2006/picture">
+                  <pic:nvPicPr>
+                    <pic:cNvPr id="1816115977" name="Afbeelding 1" descr="Afbeelding met tekst, schermopname, diagram, Perceel&#10;&#10;Automatisch gegenereerde beschrijving"/>
+                    <pic:cNvPicPr/>
+                  </pic:nvPicPr>
+                  <pic:blipFill>
+                    <a:blip r:embed="rId5"/>
+                    <a:stretch>
+                      <a:fillRect/>
+                    </a:stretch>
+                  </pic:blipFill>
+                  <pic:spPr>
+                    <a:xfrm>
+                      <a:off x="0" y="0"/>
+                      <a:ext cx="5760720" cy="2252980"/>
+                    </a:xfrm>
+                    <a:prstGeom prst="rect">
+                      <a:avLst/>
+                    </a:prstGeom>
+                  </pic:spPr>
+                </pic:pic>
+              </a:graphicData>
+            </a:graphic>
+          </wp:inline>
+        </w:drawing>
+      </w:r>
+    </w:p>
+    <w:p>
+      <w:r>
+        <w:t xml:space="preserve">Ik onderzocht de </w:t>
+      </w:r>
+      <w:r>
+        <w:t>hoogte en breedte van de afbeeldingen. Ik zag dat het grootste deel van de afbeeldingen een hoogte</w:t>
+      </w:r>
+      <w:r>
+        <w:t xml:space="preserve"> en breedte</w:t>
+      </w:r>
+      <w:r>
+        <w:t xml:space="preserve"> had tussen </w:t>
+      </w:r>
+      <w:r>
+        <w:t xml:space="preserve">100 en 2000 pixels. Er zijn ook enkele </w:t>
+      </w:r>
+      <w:proofErr w:type="spellStart"/>
+      <w:r>
+        <w:t>outliers</w:t>
+      </w:r>
+      <w:proofErr w:type="spellEnd"/>
+      <w:r>
+        <w:t xml:space="preserve"> die tot boven de 7000 pixels gaan.</w:t>
+      </w:r>
+    </w:p>
+    <w:p>
+      <w:r>
+        <w:lastRenderedPageBreak/>
+        <w:drawing>
+          <wp:inline distT="0" distB="0" distL="0" distR="0" wp14:anchorId="0F033EA3" wp14:editId="39D05D6F">
+            <wp:extent cx="5760720" cy="2212975"/>
+            <wp:effectExtent l="0" t="0" r="0" b="0"/>
+            <wp:docPr id="608089437" name="Afbeelding 1" descr="Afbeelding met tekst, schermopname, diagram, Perceel&#10;&#10;Automatisch gegenereerde beschrijving"/>
+            <wp:cNvGraphicFramePr>
+              <a:graphicFrameLocks xmlns:a="http://schemas.openxmlformats.org/drawingml/2006/main" noChangeAspect="1"/>
+            </wp:cNvGraphicFramePr>
+            <a:graphic xmlns:a="http://schemas.openxmlformats.org/drawingml/2006/main">
+              <a:graphicData uri="http://schemas.openxmlformats.org/drawingml/2006/picture">
+                <pic:pic xmlns:pic="http://schemas.openxmlformats.org/drawingml/2006/picture">
+                  <pic:nvPicPr>
+                    <pic:cNvPr id="608089437" name="Afbeelding 1" descr="Afbeelding met tekst, schermopname, diagram, Perceel&#10;&#10;Automatisch gegenereerde beschrijving"/>
+                    <pic:cNvPicPr/>
+                  </pic:nvPicPr>
+                  <pic:blipFill>
+                    <a:blip r:embed="rId6"/>
+                    <a:stretch>
+                      <a:fillRect/>
+                    </a:stretch>
+                  </pic:blipFill>
+                  <pic:spPr>
+                    <a:xfrm>
+                      <a:off x="0" y="0"/>
+                      <a:ext cx="5760720" cy="2212975"/>
+                    </a:xfrm>
+                    <a:prstGeom prst="rect">
+                      <a:avLst/>
+                    </a:prstGeom>
+                  </pic:spPr>
+                </pic:pic>
+              </a:graphicData>
+            </a:graphic>
+          </wp:inline>
+        </w:drawing>
+      </w:r>
+    </w:p>
+    <w:p>
+      <w:r>
+        <w:t>In de histogrammen van de hoogtes en breedtes valt ook</w:t>
+      </w:r>
+      <w:r>
+        <w:t xml:space="preserve"> aan de frequentie</w:t>
+      </w:r>
+      <w:r>
+        <w:t xml:space="preserve"> te zien dat de dataset niet gebalanceerd is.</w:t>
+      </w:r>
+      <w:r>
+        <w:t xml:space="preserve"> Rembrandt heeft afbeeldingen van (min) tot (max). Mondriaan van (min) tot (max).</w:t>
+      </w:r>
+      <w:r>
+        <w:t xml:space="preserve"> Rubens van (min) tot (max). Picasso van (min) tot (max).</w:t>
+      </w:r>
+      <w:r>
+        <w:t xml:space="preserve"> Ik sla de algemene statistieken op om later te bekijken welke hoogte en breedte het best gebruikt worden in het model.</w:t>
+      </w:r>
+    </w:p>
+    <w:p>
+      <w:r>
+        <w:t>SCHILDERIJEN</w:t>
+      </w:r>
+    </w:p>
+    <w:p>
+      <w:pPr>
+        <w:pStyle w:val="Kop2"/>
+      </w:pPr>
+      <w:r>
+        <w:t xml:space="preserve">Data sampling </w:t>
+      </w:r>
+      <w:proofErr w:type="spellStart"/>
+      <w:r>
+        <w:t>and</w:t>
+      </w:r>
+      <w:proofErr w:type="spellEnd"/>
+      <w:r>
+        <w:t xml:space="preserve"> </w:t>
+      </w:r>
+      <w:proofErr w:type="spellStart"/>
+      <w:r>
+        <w:t>reshaping</w:t>
+      </w:r>
+      <w:proofErr w:type="spellEnd"/>
+    </w:p>
+    <w:p>
+      <w:r>
+        <w:t xml:space="preserve">Hier test ik de sampling strategie toe en kijk ik wat de optimale hoogtes en breedtes zijn. </w:t>
+      </w:r>
+      <w:r>
+        <w:t xml:space="preserve">Om de modellen te evalueren besloot ik om de dataset op te splitsen </w:t>
+      </w:r>
+      <w:proofErr w:type="spellStart"/>
+      <w:r>
+        <w:rPr>
+          <w:highlight w:val="yellow"/>
+        </w:rPr>
+        <w:t>adhv</w:t>
+      </w:r>
+      <w:proofErr w:type="spellEnd"/>
+      <w:r>
+        <w:t xml:space="preserve"> </w:t>
+      </w:r>
+      <w:proofErr w:type="spellStart"/>
+      <w:r>
+        <w:t>hold</w:t>
+      </w:r>
+      <w:proofErr w:type="spellEnd"/>
+      <w:r>
+        <w:t xml:space="preserve">-out </w:t>
+      </w:r>
+      <w:proofErr w:type="spellStart"/>
+      <w:r>
+        <w:t>validation</w:t>
+      </w:r>
+      <w:proofErr w:type="spellEnd"/>
+      <w:r>
+        <w:t>.</w:t>
+      </w:r>
+      <w:r>
+        <w:t xml:space="preserve"> </w:t>
+      </w:r>
+      <w:r>
+        <w:t xml:space="preserve">Ik koos een verdeling van 60% trainingsdata, 20% validatiedata en 20% testdata. </w:t>
+      </w:r>
+      <w:r>
+        <w:t>Ik koos niet voor K-</w:t>
+      </w:r>
+      <w:proofErr w:type="spellStart"/>
+      <w:r>
+        <w:t>fold</w:t>
+      </w:r>
+      <w:proofErr w:type="spellEnd"/>
+      <w:r>
+        <w:t xml:space="preserve"> </w:t>
+      </w:r>
+      <w:proofErr w:type="spellStart"/>
+      <w:r>
+        <w:t>crossvalidation</w:t>
+      </w:r>
+      <w:proofErr w:type="spellEnd"/>
+      <w:r>
+        <w:t xml:space="preserve"> omdat er in de </w:t>
+      </w:r>
+      <w:proofErr w:type="spellStart"/>
+      <w:r>
+        <w:t>imbalanced</w:t>
+      </w:r>
+      <w:proofErr w:type="spellEnd"/>
+      <w:r>
+        <w:t xml:space="preserve"> en </w:t>
+      </w:r>
+      <w:proofErr w:type="spellStart"/>
+      <w:r>
+        <w:t>oversampled</w:t>
+      </w:r>
+      <w:proofErr w:type="spellEnd"/>
+      <w:r>
+        <w:t xml:space="preserve"> dataset </w:t>
+      </w:r>
+      <w:r>
+        <w:t xml:space="preserve">honderden afbeeldingen per schilder is per dataset. Bij de </w:t>
+      </w:r>
+      <w:proofErr w:type="spellStart"/>
+      <w:r>
+        <w:t>undersampled</w:t>
+      </w:r>
+      <w:proofErr w:type="spellEnd"/>
+      <w:r>
+        <w:t xml:space="preserve"> dataset zijn er maar </w:t>
+      </w:r>
+      <w:r>
+        <w:t xml:space="preserve">52 afbeeldingen in de validatie- en </w:t>
+      </w:r>
+      <w:proofErr w:type="spellStart"/>
+      <w:r>
+        <w:t>testset</w:t>
+      </w:r>
+      <w:proofErr w:type="spellEnd"/>
+      <w:r>
+        <w:t xml:space="preserve">. Hierdoor besloot ik om simpele data </w:t>
+      </w:r>
+      <w:proofErr w:type="spellStart"/>
+      <w:r>
+        <w:t>augmentation</w:t>
+      </w:r>
+      <w:proofErr w:type="spellEnd"/>
+      <w:r>
+        <w:t xml:space="preserve"> toe te passen. Ik bekeek ook telkens het verschil </w:t>
+      </w:r>
+      <w:r>
+        <w:t xml:space="preserve">per dataset van met en zonder data </w:t>
+      </w:r>
+      <w:proofErr w:type="spellStart"/>
+      <w:r>
+        <w:t>augmentation</w:t>
+      </w:r>
+      <w:proofErr w:type="spellEnd"/>
+      <w:r>
+        <w:t xml:space="preserve">. Later onderzoek ik wat de beste data </w:t>
+      </w:r>
+      <w:proofErr w:type="spellStart"/>
+      <w:r>
+        <w:t>augmentation</w:t>
+      </w:r>
+      <w:proofErr w:type="spellEnd"/>
+      <w:r>
+        <w:t xml:space="preserve"> strategie is.</w:t>
+      </w:r>
+      <w:r>
+        <w:t xml:space="preserve"> </w:t>
+      </w:r>
+      <w:r>
+        <w:t>Ik begin met classificatie van 2 schilders, later onderzoek ik als</w:t>
+      </w:r>
+      <w:r>
+        <w:t xml:space="preserve"> ik meerdere schilders met dezelfde technieken kan gebruiken</w:t>
+      </w:r>
+      <w:r>
+        <w:t xml:space="preserve">. Ik trainde met </w:t>
+      </w:r>
+      <w:r>
+        <w:t>het</w:t>
+      </w:r>
+      <w:r>
+        <w:t xml:space="preserve"> simpel neuraal netwerk</w:t>
+      </w:r>
+      <w:r>
+        <w:t xml:space="preserve"> van </w:t>
+      </w:r>
+      <w:proofErr w:type="spellStart"/>
+      <w:r>
+        <w:t>listing</w:t>
+      </w:r>
+      <w:proofErr w:type="spellEnd"/>
+      <w:r>
+        <w:t xml:space="preserve"> XX uit het boek.</w:t>
+      </w:r>
+      <w:r>
+        <w:t xml:space="preserve"> Ik begin ook met de mediaan hoogte en breedte.</w:t>
+      </w:r>
+    </w:p>
+    <w:p>
+      <w:pPr>
+        <w:pStyle w:val="Kop3"/>
+      </w:pPr>
+      <w:proofErr w:type="spellStart"/>
+      <w:r>
+        <w:lastRenderedPageBreak/>
+        <w:t>Undersampled</w:t>
+      </w:r>
+      <w:proofErr w:type="spellEnd"/>
+      <w:r>
+        <w:t xml:space="preserve"> dataset</w:t>
+      </w:r>
+    </w:p>
+    <w:p>
+      <w:pPr>
+        <w:pStyle w:val="Kop4"/>
+      </w:pPr>
+      <w:r>
+        <w:t xml:space="preserve">Zonder data </w:t>
+      </w:r>
+      <w:proofErr w:type="spellStart"/>
+      <w:r>
+        <w:t>augmentatie</w:t>
+      </w:r>
+      <w:proofErr w:type="spellEnd"/>
+    </w:p>
+    <w:p>
+      <w:r>
+        <w:drawing>
+          <wp:anchor distT="0" distB="0" distL="114300" distR="114300" simplePos="0" relativeHeight="251662336" behindDoc="0" locked="0" layoutInCell="1" allowOverlap="1" wp14:anchorId="09EA5639" wp14:editId="5882CF05">
+            <wp:simplePos x="0" y="0"/>
+            <wp:positionH relativeFrom="column">
+              <wp:posOffset>-2540</wp:posOffset>
+            </wp:positionH>
+            <wp:positionV relativeFrom="paragraph">
+              <wp:posOffset>-1270</wp:posOffset>
+            </wp:positionV>
+            <wp:extent cx="5760720" cy="3062605"/>
+            <wp:effectExtent l="0" t="0" r="0" b="4445"/>
+            <wp:wrapTopAndBottom/>
+            <wp:docPr id="1996091199" name="Afbeelding 1" descr="Afbeelding met tekst, diagram, lijn, Perceel&#10;&#10;Automatisch gegenereerde beschrijving"/>
+            <wp:cNvGraphicFramePr>
+              <a:graphicFrameLocks xmlns:a="http://schemas.openxmlformats.org/drawingml/2006/main" noChangeAspect="1"/>
+            </wp:cNvGraphicFramePr>
+            <a:graphic xmlns:a="http://schemas.openxmlformats.org/drawingml/2006/main">
+              <a:graphicData uri="http://schemas.openxmlformats.org/drawingml/2006/picture">
+                <pic:pic xmlns:pic="http://schemas.openxmlformats.org/drawingml/2006/picture">
+                  <pic:nvPicPr>
+                    <pic:cNvPr id="1996091199" name="Afbeelding 1" descr="Afbeelding met tekst, diagram, lijn, Perceel&#10;&#10;Automatisch gegenereerde beschrijving"/>
+                    <pic:cNvPicPr/>
+                  </pic:nvPicPr>
+                  <pic:blipFill>
+                    <a:blip r:embed="rId7">
+                      <a:extLst>
+                        <a:ext uri="{28A0092B-C50C-407E-A947-70E740481C1C}">
+                          <a14:useLocalDpi xmlns:a14="http://schemas.microsoft.com/office/drawing/2010/main" val="0"/>
+                        </a:ext>
+                      </a:extLst>
+                    </a:blip>
+                    <a:stretch>
+                      <a:fillRect/>
+                    </a:stretch>
+                  </pic:blipFill>
+                  <pic:spPr>
+                    <a:xfrm>
+                      <a:off x="0" y="0"/>
+                      <a:ext cx="5760720" cy="3062605"/>
+                    </a:xfrm>
+                    <a:prstGeom prst="rect">
+                      <a:avLst/>
+                    </a:prstGeom>
+                  </pic:spPr>
+                </pic:pic>
+              </a:graphicData>
+            </a:graphic>
+          </wp:anchor>
+        </w:drawing>
+      </w:r>
+      <w:r>
+        <w:t xml:space="preserve">Het model heeft hier een </w:t>
+      </w:r>
+      <w:proofErr w:type="spellStart"/>
+      <w:r>
+        <w:t>accuracy</w:t>
+      </w:r>
+      <w:proofErr w:type="spellEnd"/>
+      <w:r>
+        <w:t xml:space="preserve"> van 46% wat lager is dan de baseline van </w:t>
+      </w:r>
+      <w:r>
+        <w:t>50%.</w:t>
+      </w:r>
+      <w:r>
+        <w:t xml:space="preserve"> Het model</w:t>
+      </w:r>
+      <w:r>
+        <w:t xml:space="preserve"> </w:t>
+      </w:r>
+      <w:r>
+        <w:t xml:space="preserve">heeft een </w:t>
+      </w:r>
+      <w:proofErr w:type="spellStart"/>
+      <w:r>
+        <w:t>recall</w:t>
+      </w:r>
+      <w:proofErr w:type="spellEnd"/>
+      <w:r>
+        <w:t xml:space="preserve"> van 21.57%, het voorspelt dus dit percentage van klasse 1 daadwerkelijk als klasse 1.</w:t>
+      </w:r>
+      <w:r>
+        <w:t xml:space="preserve"> De </w:t>
+      </w:r>
+      <w:proofErr w:type="spellStart"/>
+      <w:r>
+        <w:t>precision</w:t>
+      </w:r>
+      <w:proofErr w:type="spellEnd"/>
+      <w:r>
+        <w:t xml:space="preserve"> is 42.31%</w:t>
+      </w:r>
+      <w:r>
+        <w:t>, dit percentage aan voorspelde klasse 1 schilderijen is daadwerkelijk ook klasse 1. Het harmonisch gemiddelde van de</w:t>
+      </w:r>
+      <w:r>
+        <w:t xml:space="preserve"> </w:t>
+      </w:r>
+      <w:proofErr w:type="spellStart"/>
+      <w:r>
+        <w:t>laatse</w:t>
+      </w:r>
+      <w:proofErr w:type="spellEnd"/>
+      <w:r>
+        <w:t xml:space="preserve"> twee </w:t>
+      </w:r>
+      <w:proofErr w:type="spellStart"/>
+      <w:r>
+        <w:t>metrieken</w:t>
+      </w:r>
+      <w:proofErr w:type="spellEnd"/>
+      <w:r>
+        <w:t xml:space="preserve"> is 28.57%. ROC AUC</w:t>
+      </w:r>
+    </w:p>
+    <w:p>
+      <w:pPr>
+        <w:pStyle w:val="Kop4"/>
+      </w:pPr>
+      <w:r>
+        <w:t xml:space="preserve">Met data </w:t>
+      </w:r>
+      <w:proofErr w:type="spellStart"/>
+      <w:r>
+        <w:t>augmentatie</w:t>
+      </w:r>
+      <w:proofErr w:type="spellEnd"/>
+    </w:p>
+    <w:p>
+      <w:r>
+        <w:drawing>
+          <wp:inline distT="0" distB="0" distL="0" distR="0" wp14:anchorId="45F7DA90" wp14:editId="20FFE032">
+            <wp:extent cx="5760720" cy="3062605"/>
+            <wp:effectExtent l="0" t="0" r="0" b="4445"/>
+            <wp:docPr id="1544742519" name="Afbeelding 1" descr="Afbeelding met tekst, diagram, lijn, schermopname&#10;&#10;Automatisch gegenereerde beschrijving"/>
+            <wp:cNvGraphicFramePr>
+              <a:graphicFrameLocks xmlns:a="http://schemas.openxmlformats.org/drawingml/2006/main" noChangeAspect="1"/>
+            </wp:cNvGraphicFramePr>
+            <a:graphic xmlns:a="http://schemas.openxmlformats.org/drawingml/2006/main">
+              <a:graphicData uri="http://schemas.openxmlformats.org/drawingml/2006/picture">
+                <pic:pic xmlns:pic="http://schemas.openxmlformats.org/drawingml/2006/picture">
+                  <pic:nvPicPr>
+                    <pic:cNvPr id="1544742519" name="Afbeelding 1" descr="Afbeelding met tekst, diagram, lijn, schermopname&#10;&#10;Automatisch gegenereerde beschrijving"/>
+                    <pic:cNvPicPr/>
+                  </pic:nvPicPr>
+                  <pic:blipFill>
+                    <a:blip r:embed="rId8"/>
+                    <a:stretch>
+                      <a:fillRect/>
+                    </a:stretch>
+                  </pic:blipFill>
+                  <pic:spPr>
+                    <a:xfrm>
+                      <a:off x="0" y="0"/>
+                      <a:ext cx="5760720" cy="3062605"/>
+                    </a:xfrm>
+                    <a:prstGeom prst="rect">
+                      <a:avLst/>
+                    </a:prstGeom>
+                  </pic:spPr>
+                </pic:pic>
+              </a:graphicData>
+            </a:graphic>
+          </wp:inline>
+        </w:drawing>
+      </w:r>
+    </w:p>
+    <w:p>
+      <w:r>
+        <w:t xml:space="preserve">Het model voorspelt met data </w:t>
+      </w:r>
+      <w:proofErr w:type="spellStart"/>
+      <w:r>
+        <w:t>augmentatie</w:t>
+      </w:r>
+      <w:proofErr w:type="spellEnd"/>
+      <w:r>
+        <w:t xml:space="preserve"> duidelijker al wat beter. De </w:t>
+      </w:r>
+      <w:proofErr w:type="spellStart"/>
+      <w:r>
+        <w:t>accuracy</w:t>
+      </w:r>
+      <w:proofErr w:type="spellEnd"/>
+      <w:r>
+        <w:t xml:space="preserve"> is nu</w:t>
+      </w:r>
+      <w:r>
+        <w:t xml:space="preserve"> </w:t>
+      </w:r>
+      <w:r>
+        <w:t>55</w:t>
+      </w:r>
+      <w:r>
+        <w:t xml:space="preserve">% wat </w:t>
+      </w:r>
+      <w:r>
+        <w:t xml:space="preserve">hoger </w:t>
+      </w:r>
+      <w:r>
+        <w:t xml:space="preserve"> is dan de baseline van 50%. Het model heeft een </w:t>
+      </w:r>
+      <w:proofErr w:type="spellStart"/>
+      <w:r>
+        <w:t>recall</w:t>
+      </w:r>
+      <w:proofErr w:type="spellEnd"/>
+      <w:r>
+        <w:t xml:space="preserve"> van </w:t>
+      </w:r>
+      <w:r>
+        <w:t>56.68%</w:t>
+      </w:r>
+      <w:r>
+        <w:t>, het voors</w:t>
+      </w:r>
+      <w:r>
+        <w:t>p</w:t>
+      </w:r>
+      <w:r>
+        <w:t xml:space="preserve">elt dus dit percentage van klasse 1 daadwerkelijk als klasse 1. De </w:t>
+      </w:r>
+      <w:proofErr w:type="spellStart"/>
+      <w:r>
+        <w:t>precision</w:t>
+      </w:r>
+      <w:proofErr w:type="spellEnd"/>
+      <w:r>
+        <w:t xml:space="preserve"> is </w:t>
+      </w:r>
+      <w:r>
+        <w:t>55</w:t>
+      </w:r>
+      <w:r>
+        <w:t>.76</w:t>
+      </w:r>
+      <w:r>
+        <w:t xml:space="preserve">%, dit percentage aan voorspelde klasse 1 schilderijen is daadwerkelijk ook klasse 1. Het harmonisch gemiddelde van de </w:t>
+      </w:r>
+      <w:proofErr w:type="spellStart"/>
+      <w:r>
+        <w:t>laatse</w:t>
+      </w:r>
+      <w:proofErr w:type="spellEnd"/>
+      <w:r>
+        <w:t xml:space="preserve"> twee </w:t>
+      </w:r>
+      <w:proofErr w:type="spellStart"/>
+      <w:r>
+        <w:t>metrieken</w:t>
+      </w:r>
+      <w:proofErr w:type="spellEnd"/>
+      <w:r>
+        <w:t xml:space="preserve"> is </w:t>
+      </w:r>
+      <w:r>
+        <w:t>56.31</w:t>
+      </w:r>
+      <w:r>
+        <w:t>%. ROC AUC</w:t>
+      </w:r>
+      <w:r>
+        <w:t xml:space="preserve">. </w:t>
+      </w:r>
+    </w:p>
+    <w:p>
+      <w:pPr>
+        <w:pStyle w:val="Kop3"/>
+      </w:pPr>
+      <w:proofErr w:type="spellStart"/>
+      <w:r>
+        <w:lastRenderedPageBreak/>
+        <w:t>Oversampled</w:t>
+      </w:r>
+      <w:proofErr w:type="spellEnd"/>
+      <w:r>
+        <w:t xml:space="preserve"> dataset</w:t>
+      </w:r>
+    </w:p>
+    <w:p>
+      <w:pPr>
+        <w:pStyle w:val="Kop4"/>
+      </w:pPr>
+      <w:r>
+        <w:t xml:space="preserve">Zonder data </w:t>
+      </w:r>
+      <w:proofErr w:type="spellStart"/>
+      <w:r>
+        <w:t>augmentation</w:t>
+      </w:r>
+      <w:proofErr w:type="spellEnd"/>
+    </w:p>
+    <w:p>
+      <w:r>
+        <w:drawing>
+          <wp:inline distT="0" distB="0" distL="0" distR="0" wp14:anchorId="3FE7EEC6" wp14:editId="7D7DC967">
+            <wp:extent cx="5760720" cy="3062605"/>
+            <wp:effectExtent l="0" t="0" r="0" b="4445"/>
+            <wp:docPr id="859424439" name="Afbeelding 1" descr="Afbeelding met tekst, diagram, lijn, Perceel&#10;&#10;Automatisch gegenereerde beschrijving"/>
+            <wp:cNvGraphicFramePr>
+              <a:graphicFrameLocks xmlns:a="http://schemas.openxmlformats.org/drawingml/2006/main" noChangeAspect="1"/>
+            </wp:cNvGraphicFramePr>
+            <a:graphic xmlns:a="http://schemas.openxmlformats.org/drawingml/2006/main">
+              <a:graphicData uri="http://schemas.openxmlformats.org/drawingml/2006/picture">
+                <pic:pic xmlns:pic="http://schemas.openxmlformats.org/drawingml/2006/picture">
+                  <pic:nvPicPr>
+                    <pic:cNvPr id="859424439" name="Afbeelding 1" descr="Afbeelding met tekst, diagram, lijn, Perceel&#10;&#10;Automatisch gegenereerde beschrijving"/>
+                    <pic:cNvPicPr/>
+                  </pic:nvPicPr>
+                  <pic:blipFill>
+                    <a:blip r:embed="rId9"/>
+                    <a:stretch>
+                      <a:fillRect/>
+                    </a:stretch>
+                  </pic:blipFill>
+                  <pic:spPr>
+                    <a:xfrm>
+                      <a:off x="0" y="0"/>
+                      <a:ext cx="5760720" cy="3062605"/>
+                    </a:xfrm>
+                    <a:prstGeom prst="rect">
+                      <a:avLst/>
+                    </a:prstGeom>
+                  </pic:spPr>
+                </pic:pic>
+              </a:graphicData>
+            </a:graphic>
+          </wp:inline>
+        </w:drawing>
+      </w:r>
+    </w:p>
+    <w:p>
+      <w:r>
+        <w:t>H</w:t>
+      </w:r>
+      <w:r>
+        <w:t xml:space="preserve">et model heeft hier een </w:t>
+      </w:r>
+      <w:proofErr w:type="spellStart"/>
+      <w:r>
+        <w:t>accuracy</w:t>
+      </w:r>
+      <w:proofErr w:type="spellEnd"/>
+      <w:r>
+        <w:t xml:space="preserve"> van 4</w:t>
+      </w:r>
+      <w:r>
+        <w:t>8</w:t>
+      </w:r>
+      <w:r>
+        <w:t xml:space="preserve">% wat lager is dan de baseline van 50%. Het model heeft een </w:t>
+      </w:r>
+      <w:proofErr w:type="spellStart"/>
+      <w:r>
+        <w:t>recall</w:t>
+      </w:r>
+      <w:proofErr w:type="spellEnd"/>
+      <w:r>
+        <w:t xml:space="preserve"> van </w:t>
+      </w:r>
+      <w:r>
+        <w:t>46</w:t>
+      </w:r>
+      <w:r>
+        <w:t xml:space="preserve">%, het voorspelt dus dit percentage van klasse 1 daadwerkelijk als klasse 1. De </w:t>
+      </w:r>
+      <w:proofErr w:type="spellStart"/>
+      <w:r>
+        <w:t>precision</w:t>
+      </w:r>
+      <w:proofErr w:type="spellEnd"/>
+      <w:r>
+        <w:t xml:space="preserve"> is 4</w:t>
+      </w:r>
+      <w:r>
+        <w:t>8</w:t>
+      </w:r>
+      <w:r>
+        <w:t xml:space="preserve">%, dit percentage aan voorspelde klasse 1 schilderijen is daadwerkelijk ook klasse 1. Het harmonisch gemiddelde van de </w:t>
+      </w:r>
+      <w:proofErr w:type="spellStart"/>
+      <w:r>
+        <w:t>laatse</w:t>
+      </w:r>
+      <w:proofErr w:type="spellEnd"/>
+      <w:r>
+        <w:t xml:space="preserve"> twee </w:t>
+      </w:r>
+      <w:proofErr w:type="spellStart"/>
+      <w:r>
+        <w:t>metrieken</w:t>
+      </w:r>
+      <w:proofErr w:type="spellEnd"/>
+      <w:r>
+        <w:t xml:space="preserve"> is </w:t>
+      </w:r>
+      <w:r>
+        <w:t>47</w:t>
+      </w:r>
+      <w:r>
+        <w:t>%. ROC AUC</w:t>
+      </w:r>
+    </w:p>
+    <w:p>
+      <w:pPr>
+        <w:pStyle w:val="Kop4"/>
+      </w:pPr>
+      <w:r>
+        <w:t xml:space="preserve">Met data </w:t>
+      </w:r>
+      <w:proofErr w:type="spellStart"/>
+      <w:r>
+        <w:t>augmentation</w:t>
+      </w:r>
+      <w:proofErr w:type="spellEnd"/>
+    </w:p>
+    <w:p>
+      <w:r>
+        <w:drawing>
+          <wp:inline distT="0" distB="0" distL="0" distR="0" wp14:anchorId="166C6E1F" wp14:editId="7D4B19C4">
+            <wp:extent cx="5760720" cy="3062605"/>
+            <wp:effectExtent l="0" t="0" r="0" b="4445"/>
+            <wp:docPr id="908634920" name="Afbeelding 1" descr="Afbeelding met tekst, diagram, lijn, schermopname&#10;&#10;Automatisch gegenereerde beschrijving"/>
+            <wp:cNvGraphicFramePr>
+              <a:graphicFrameLocks xmlns:a="http://schemas.openxmlformats.org/drawingml/2006/main" noChangeAspect="1"/>
+            </wp:cNvGraphicFramePr>
+            <a:graphic xmlns:a="http://schemas.openxmlformats.org/drawingml/2006/main">
+              <a:graphicData uri="http://schemas.openxmlformats.org/drawingml/2006/picture">
+                <pic:pic xmlns:pic="http://schemas.openxmlformats.org/drawingml/2006/picture">
+                  <pic:nvPicPr>
+                    <pic:cNvPr id="908634920" name="Afbeelding 1" descr="Afbeelding met tekst, diagram, lijn, schermopname&#10;&#10;Automatisch gegenereerde beschrijving"/>
+                    <pic:cNvPicPr/>
+                  </pic:nvPicPr>
+                  <pic:blipFill>
+                    <a:blip r:embed="rId10"/>
+                    <a:stretch>
+                      <a:fillRect/>
+                    </a:stretch>
+                  </pic:blipFill>
+                  <pic:spPr>
+                    <a:xfrm>
+                      <a:off x="0" y="0"/>
+                      <a:ext cx="5760720" cy="3062605"/>
+                    </a:xfrm>
+                    <a:prstGeom prst="rect">
+                      <a:avLst/>
+                    </a:prstGeom>
+                  </pic:spPr>
+                </pic:pic>
+              </a:graphicData>
+            </a:graphic>
+          </wp:inline>
+        </w:drawing>
+      </w:r>
+    </w:p>
+    <w:p>
+      <w:r>
+        <w:t xml:space="preserve">Het model heeft hier een </w:t>
+      </w:r>
+      <w:proofErr w:type="spellStart"/>
+      <w:r>
+        <w:t>accuracy</w:t>
+      </w:r>
+      <w:proofErr w:type="spellEnd"/>
+      <w:r>
+        <w:t xml:space="preserve"> van </w:t>
+      </w:r>
+      <w:r>
+        <w:t>50</w:t>
+      </w:r>
+      <w:r>
+        <w:t xml:space="preserve">% wat lager is dan de baseline van 50%. Het model heeft een </w:t>
+      </w:r>
+      <w:proofErr w:type="spellStart"/>
+      <w:r>
+        <w:t>recall</w:t>
+      </w:r>
+      <w:proofErr w:type="spellEnd"/>
+      <w:r>
+        <w:t xml:space="preserve"> van 46%, het voorspelt dus dit percentage van klasse 1 daadwerkelijk als klasse 1. De </w:t>
+      </w:r>
+      <w:proofErr w:type="spellStart"/>
+      <w:r>
+        <w:t>precision</w:t>
+      </w:r>
+      <w:proofErr w:type="spellEnd"/>
+      <w:r>
+        <w:t xml:space="preserve"> is 48%, dit percentage aan voorspelde klasse 1 schilderijen is daadwerkelijk ook klasse 1. Het harmonisch gemiddelde van de </w:t>
+      </w:r>
+      <w:proofErr w:type="spellStart"/>
+      <w:r>
+        <w:t>laatse</w:t>
+      </w:r>
+      <w:proofErr w:type="spellEnd"/>
+      <w:r>
+        <w:t xml:space="preserve"> twee </w:t>
+      </w:r>
+      <w:proofErr w:type="spellStart"/>
+      <w:r>
+        <w:t>metrieken</w:t>
+      </w:r>
+      <w:proofErr w:type="spellEnd"/>
+      <w:r>
+        <w:t xml:space="preserve"> is 47%. ROC AUC</w:t>
+      </w:r>
+    </w:p>
     <w:p/>
     <w:p/>
     <w:p/>
@@ -1317,7 +2289,6 @@
     <w:next w:val="Standaard"/>
     <w:link w:val="Kop3Char"/>
     <w:uiPriority w:val="9"/>
-    <w:semiHidden/>
     <w:unhideWhenUsed/>
     <w:qFormat/>
     <w:rsid w:val="00247608"/>
@@ -1340,7 +2311,6 @@
     <w:next w:val="Standaard"/>
     <w:link w:val="Kop4Char"/>
     <w:uiPriority w:val="9"/>
-    <w:semiHidden/>
     <w:unhideWhenUsed/>
     <w:qFormat/>
     <w:rsid w:val="00247608"/>
@@ -1469,7 +2439,6 @@
   <w:style w:type="character" w:default="1" w:styleId="Standaardalinea-lettertype">
     <w:name w:val="Default Paragraph Font"/>
     <w:uiPriority w:val="1"/>
-    <w:semiHidden/>
     <w:unhideWhenUsed/>
   </w:style>
   <w:style w:type="table" w:default="1" w:styleId="Standaardtabel">
@@ -1524,7 +2493,6 @@
     <w:basedOn w:val="Standaardalinea-lettertype"/>
     <w:link w:val="Kop3"/>
     <w:uiPriority w:val="9"/>
-    <w:semiHidden/>
     <w:rsid w:val="00247608"/>
     <w:rPr>
       <w:rFonts w:eastAsiaTheme="majorEastAsia" w:cstheme="majorBidi"/>
@@ -1538,7 +2506,6 @@
     <w:basedOn w:val="Standaardalinea-lettertype"/>
     <w:link w:val="Kop4"/>
     <w:uiPriority w:val="9"/>
-    <w:semiHidden/>
     <w:rsid w:val="00247608"/>
     <w:rPr>
       <w:rFonts w:eastAsiaTheme="majorEastAsia" w:cstheme="majorBidi"/>

</xml_diff>